<commit_message>
fixing up card game -> bug is in the third suite check
</commit_message>
<xml_diff>
--- a/Erik_CIS_Resume.docx
+++ b/Erik_CIS_Resume.docx
@@ -1498,7 +1498,7 @@
     <w:tbl>
       <w:tblPr>
         <w:tblStyle w:val="Table4"/>
-        <w:tblW w:w="10874.880000000001" w:type="dxa"/>
+        <w:tblW w:w="10875.0" w:type="dxa"/>
         <w:jc w:val="center"/>
         <w:tblBorders>
           <w:top w:color="000000" w:space="0" w:sz="4" w:val="single"/>
@@ -1512,12 +1512,12 @@
         <w:tblLook w:val="0600"/>
       </w:tblPr>
       <w:tblGrid>
-        <w:gridCol w:w="8069.76"/>
-        <w:gridCol w:w="2805.12"/>
+        <w:gridCol w:w="7425"/>
+        <w:gridCol w:w="3450"/>
         <w:tblGridChange w:id="0">
           <w:tblGrid>
-            <w:gridCol w:w="8069.76"/>
-            <w:gridCol w:w="2805.12"/>
+            <w:gridCol w:w="7425"/>
+            <w:gridCol w:w="3450"/>
           </w:tblGrid>
         </w:tblGridChange>
       </w:tblGrid>
@@ -1656,7 +1656,7 @@
             <w:pPr>
               <w:widowControl w:val="0"/>
               <w:spacing w:line="240" w:lineRule="auto"/>
-              <w:ind w:left="-90" w:firstLine="0"/>
+              <w:ind w:left="-360" w:firstLine="0"/>
               <w:contextualSpacing w:val="0"/>
               <w:jc w:val="right"/>
               <w:rPr>
@@ -1670,7 +1670,7 @@
                 <w:color w:val="663333"/>
                 <w:rtl w:val="0"/>
               </w:rPr>
-              <w:t xml:space="preserve">September 2016 - Fall 2016</w:t>
+              <w:t xml:space="preserve">September 2016 - December 2016</w:t>
             </w:r>
           </w:p>
         </w:tc>

</xml_diff>